<commit_message>
Added GitHub table format to script type
</commit_message>
<xml_diff>
--- a/Documentation/As Built.docx
+++ b/Documentation/As Built.docx
@@ -9,8 +9,6 @@
           <w:rFonts w:asciiTheme="minorHAnsi" w:hAnsiTheme="minorHAnsi" w:cstheme="minorHAnsi"/>
         </w:rPr>
       </w:pPr>
-      <w:bookmarkStart w:id="0" w:name="_GoBack"/>
-      <w:bookmarkEnd w:id="0"/>
       <w:r>
         <w:rPr>
           <w:rFonts w:asciiTheme="minorHAnsi" w:hAnsiTheme="minorHAnsi" w:cstheme="minorHAnsi"/>
@@ -3880,8 +3878,8 @@
           <w:rFonts w:asciiTheme="minorHAnsi" w:hAnsiTheme="minorHAnsi" w:cstheme="minorHAnsi"/>
         </w:rPr>
       </w:pPr>
-      <w:bookmarkStart w:id="1" w:name="_Toc483400368"/>
-      <w:bookmarkStart w:id="2" w:name="_Toc393887318"/>
+      <w:bookmarkStart w:id="0" w:name="_Toc483400368"/>
+      <w:bookmarkStart w:id="1" w:name="_Toc393887318"/>
       <w:r>
         <w:rPr>
           <w:rFonts w:asciiTheme="minorHAnsi" w:hAnsiTheme="minorHAnsi" w:cstheme="minorHAnsi"/>
@@ -3889,7 +3887,7 @@
         <w:lastRenderedPageBreak/>
         <w:t>Overview</w:t>
       </w:r>
-      <w:bookmarkEnd w:id="1"/>
+      <w:bookmarkEnd w:id="0"/>
     </w:p>
     <w:p>
       <w:pPr>
@@ -4047,6 +4045,7 @@
         </w:rPr>
         <w:t xml:space="preserve">Excel </w:t>
       </w:r>
+      <w:proofErr w:type="spellStart"/>
       <w:r>
         <w:rPr>
           <w:rFonts w:asciiTheme="minorHAnsi" w:hAnsiTheme="minorHAnsi" w:cstheme="minorHAnsi"/>
@@ -4055,6 +4054,7 @@
         </w:rPr>
         <w:t>addin</w:t>
       </w:r>
+      <w:proofErr w:type="spellEnd"/>
       <w:r>
         <w:rPr>
           <w:rFonts w:asciiTheme="minorHAnsi" w:hAnsiTheme="minorHAnsi" w:cstheme="minorHAnsi"/>
@@ -4071,7 +4071,7 @@
           <w:rFonts w:asciiTheme="minorHAnsi" w:hAnsiTheme="minorHAnsi" w:cstheme="minorHAnsi"/>
         </w:rPr>
       </w:pPr>
-      <w:bookmarkStart w:id="3" w:name="_Toc483400369"/>
+      <w:bookmarkStart w:id="2" w:name="_Toc483400369"/>
       <w:r>
         <w:rPr>
           <w:rFonts w:asciiTheme="minorHAnsi" w:hAnsiTheme="minorHAnsi" w:cstheme="minorHAnsi"/>
@@ -4079,8 +4079,8 @@
         <w:lastRenderedPageBreak/>
         <w:t>Glossary of Terms</w:t>
       </w:r>
+      <w:bookmarkEnd w:id="1"/>
       <w:bookmarkEnd w:id="2"/>
-      <w:bookmarkEnd w:id="3"/>
     </w:p>
     <w:tbl>
       <w:tblPr>
@@ -4186,7 +4186,21 @@
               <w:rPr>
                 <w:rFonts w:asciiTheme="minorHAnsi" w:hAnsiTheme="minorHAnsi" w:cstheme="minorHAnsi"/>
               </w:rPr>
-              <w:t>Component Object Model (COM) is a binary-interface standard for software components introduced by Microsoft in 1993. It is used to enable inter-process communication and dynamic object creation in a large range of programming languages. COM is the basis for several other Microsoft technologies and frameworks, including OLE, OLE Automation, ActiveX, COM+, DCOM, the Windows shell, DirectX, UMDF and Windows Runtime.</w:t>
+              <w:t xml:space="preserve">Component Object Model (COM) is a binary-interface standard for software components introduced by Microsoft in 1993. It is used to enable inter-process communication and dynamic object creation in a large range of programming languages. COM is the basis for several other Microsoft technologies and frameworks, including OLE, OLE Automation, ActiveX, COM+, DCOM, </w:t>
+            </w:r>
+            <w:proofErr w:type="gramStart"/>
+            <w:r>
+              <w:rPr>
+                <w:rFonts w:asciiTheme="minorHAnsi" w:hAnsiTheme="minorHAnsi" w:cstheme="minorHAnsi"/>
+              </w:rPr>
+              <w:t>the</w:t>
+            </w:r>
+            <w:proofErr w:type="gramEnd"/>
+            <w:r>
+              <w:rPr>
+                <w:rFonts w:asciiTheme="minorHAnsi" w:hAnsiTheme="minorHAnsi" w:cstheme="minorHAnsi"/>
+              </w:rPr>
+              <w:t xml:space="preserve"> Windows shell, DirectX, UMDF and Windows Runtime.</w:t>
             </w:r>
           </w:p>
         </w:tc>
@@ -4415,7 +4429,7 @@
           <w:rFonts w:asciiTheme="minorHAnsi" w:hAnsiTheme="minorHAnsi" w:cstheme="minorHAnsi"/>
         </w:rPr>
       </w:pPr>
-      <w:bookmarkStart w:id="4" w:name="_Toc483400370"/>
+      <w:bookmarkStart w:id="3" w:name="_Toc483400370"/>
       <w:r>
         <w:rPr>
           <w:rFonts w:asciiTheme="minorHAnsi" w:hAnsiTheme="minorHAnsi" w:cstheme="minorHAnsi"/>
@@ -4435,7 +4449,7 @@
         </w:rPr>
         <w:t xml:space="preserve"> of the Ribbon</w:t>
       </w:r>
-      <w:bookmarkEnd w:id="4"/>
+      <w:bookmarkEnd w:id="3"/>
     </w:p>
     <w:p>
       <w:pPr>
@@ -4551,7 +4565,7 @@
           <w:szCs w:val="28"/>
         </w:rPr>
       </w:pPr>
-      <w:bookmarkStart w:id="5" w:name="_Toc483400371"/>
+      <w:bookmarkStart w:id="4" w:name="_Toc483400371"/>
       <w:r>
         <w:rPr>
           <w:rFonts w:asciiTheme="minorHAnsi" w:hAnsiTheme="minorHAnsi" w:cstheme="minorHAnsi"/>
@@ -4568,27 +4582,27 @@
         </w:rPr>
         <w:t>(Group)</w:t>
       </w:r>
+      <w:bookmarkEnd w:id="4"/>
+    </w:p>
+    <w:p>
+      <w:pPr>
+        <w:pStyle w:val="Heading3"/>
+        <w:rPr>
+          <w:rFonts w:asciiTheme="minorHAnsi" w:hAnsiTheme="minorHAnsi" w:cstheme="minorHAnsi"/>
+          <w:sz w:val="22"/>
+          <w:szCs w:val="22"/>
+        </w:rPr>
+      </w:pPr>
+      <w:bookmarkStart w:id="5" w:name="_Toc483400372"/>
+      <w:r>
+        <w:rPr>
+          <w:rFonts w:asciiTheme="minorHAnsi" w:hAnsiTheme="minorHAnsi" w:cstheme="minorHAnsi"/>
+          <w:sz w:val="22"/>
+          <w:szCs w:val="22"/>
+        </w:rPr>
+        <w:t>Paste (Button)</w:t>
+      </w:r>
       <w:bookmarkEnd w:id="5"/>
-    </w:p>
-    <w:p>
-      <w:pPr>
-        <w:pStyle w:val="Heading3"/>
-        <w:rPr>
-          <w:rFonts w:asciiTheme="minorHAnsi" w:hAnsiTheme="minorHAnsi" w:cstheme="minorHAnsi"/>
-          <w:sz w:val="22"/>
-          <w:szCs w:val="22"/>
-        </w:rPr>
-      </w:pPr>
-      <w:bookmarkStart w:id="6" w:name="_Toc483400372"/>
-      <w:r>
-        <w:rPr>
-          <w:rFonts w:asciiTheme="minorHAnsi" w:hAnsiTheme="minorHAnsi" w:cstheme="minorHAnsi"/>
-          <w:sz w:val="22"/>
-          <w:szCs w:val="22"/>
-        </w:rPr>
-        <w:t>Paste (Button)</w:t>
-      </w:r>
-      <w:bookmarkEnd w:id="6"/>
     </w:p>
     <w:p>
       <w:pPr>
@@ -4623,7 +4637,7 @@
           <w:szCs w:val="22"/>
         </w:rPr>
       </w:pPr>
-      <w:bookmarkStart w:id="7" w:name="_Toc483400373"/>
+      <w:bookmarkStart w:id="6" w:name="_Toc483400373"/>
       <w:r>
         <w:rPr>
           <w:rFonts w:asciiTheme="minorHAnsi" w:hAnsiTheme="minorHAnsi" w:cstheme="minorHAnsi"/>
@@ -4632,7 +4646,7 @@
         </w:rPr>
         <w:t>Copy Visible Cells (Button)</w:t>
       </w:r>
-      <w:bookmarkEnd w:id="7"/>
+      <w:bookmarkEnd w:id="6"/>
     </w:p>
     <w:p>
       <w:pPr>
@@ -4667,7 +4681,7 @@
           <w:szCs w:val="28"/>
         </w:rPr>
       </w:pPr>
-      <w:bookmarkStart w:id="8" w:name="_Toc483400374"/>
+      <w:bookmarkStart w:id="7" w:name="_Toc483400374"/>
       <w:r>
         <w:rPr>
           <w:rFonts w:asciiTheme="minorHAnsi" w:hAnsiTheme="minorHAnsi" w:cstheme="minorHAnsi"/>
@@ -4676,7 +4690,7 @@
         </w:rPr>
         <w:t>Format Data Table (Group)</w:t>
       </w:r>
-      <w:bookmarkEnd w:id="8"/>
+      <w:bookmarkEnd w:id="7"/>
     </w:p>
     <w:p>
       <w:pPr>
@@ -4805,7 +4819,7 @@
           <w:szCs w:val="22"/>
         </w:rPr>
       </w:pPr>
-      <w:bookmarkStart w:id="9" w:name="_Toc483400375"/>
+      <w:bookmarkStart w:id="8" w:name="_Toc483400375"/>
       <w:r>
         <w:rPr>
           <w:rFonts w:asciiTheme="minorHAnsi" w:hAnsiTheme="minorHAnsi" w:cstheme="minorHAnsi"/>
@@ -4822,7 +4836,7 @@
         </w:rPr>
         <w:t xml:space="preserve"> (Button)</w:t>
       </w:r>
-      <w:bookmarkEnd w:id="9"/>
+      <w:bookmarkEnd w:id="8"/>
     </w:p>
     <w:p>
       <w:pPr>
@@ -4920,7 +4934,7 @@
           <w:szCs w:val="22"/>
         </w:rPr>
       </w:pPr>
-      <w:bookmarkStart w:id="10" w:name="_Toc483400376"/>
+      <w:bookmarkStart w:id="9" w:name="_Toc483400376"/>
       <w:r>
         <w:rPr>
           <w:rFonts w:asciiTheme="minorHAnsi" w:hAnsiTheme="minorHAnsi" w:cstheme="minorHAnsi"/>
@@ -4929,7 +4943,7 @@
         </w:rPr>
         <w:t>Freeze Panes (Button)</w:t>
       </w:r>
-      <w:bookmarkEnd w:id="10"/>
+      <w:bookmarkEnd w:id="9"/>
     </w:p>
     <w:p>
       <w:pPr>
@@ -5004,7 +5018,7 @@
           <w:szCs w:val="22"/>
         </w:rPr>
       </w:pPr>
-      <w:bookmarkStart w:id="11" w:name="_Toc483400377"/>
+      <w:bookmarkStart w:id="10" w:name="_Toc483400377"/>
       <w:r>
         <w:rPr>
           <w:rFonts w:asciiTheme="minorHAnsi" w:hAnsiTheme="minorHAnsi" w:cstheme="minorHAnsi"/>
@@ -5013,7 +5027,7 @@
         </w:rPr>
         <w:t>Remove Duplicates (Button)</w:t>
       </w:r>
-      <w:bookmarkEnd w:id="11"/>
+      <w:bookmarkEnd w:id="10"/>
     </w:p>
     <w:p>
       <w:pPr>
@@ -5088,7 +5102,7 @@
           <w:szCs w:val="22"/>
         </w:rPr>
       </w:pPr>
-      <w:bookmarkStart w:id="12" w:name="_Toc483400378"/>
+      <w:bookmarkStart w:id="11" w:name="_Toc483400378"/>
       <w:r>
         <w:rPr>
           <w:rFonts w:asciiTheme="minorHAnsi" w:hAnsiTheme="minorHAnsi" w:cstheme="minorHAnsi"/>
@@ -5097,7 +5111,7 @@
         </w:rPr>
         <w:t>Clean Data (Button)</w:t>
       </w:r>
-      <w:bookmarkEnd w:id="12"/>
+      <w:bookmarkEnd w:id="11"/>
     </w:p>
     <w:p>
       <w:pPr>
@@ -5320,7 +5334,7 @@
           <w:szCs w:val="22"/>
         </w:rPr>
       </w:pPr>
-      <w:bookmarkStart w:id="13" w:name="_Toc483400379"/>
+      <w:bookmarkStart w:id="12" w:name="_Toc483400379"/>
       <w:r>
         <w:rPr>
           <w:rFonts w:asciiTheme="minorHAnsi" w:hAnsiTheme="minorHAnsi" w:cstheme="minorHAnsi"/>
@@ -5329,7 +5343,7 @@
         </w:rPr>
         <w:t>Convert to Null (Button)</w:t>
       </w:r>
-      <w:bookmarkEnd w:id="13"/>
+      <w:bookmarkEnd w:id="12"/>
     </w:p>
     <w:p>
       <w:pPr>
@@ -5364,7 +5378,7 @@
           <w:szCs w:val="22"/>
         </w:rPr>
       </w:pPr>
-      <w:bookmarkStart w:id="14" w:name="_Toc483400380"/>
+      <w:bookmarkStart w:id="13" w:name="_Toc483400380"/>
       <w:r>
         <w:rPr>
           <w:rFonts w:asciiTheme="minorHAnsi" w:hAnsiTheme="minorHAnsi" w:cstheme="minorHAnsi"/>
@@ -5373,7 +5387,7 @@
         </w:rPr>
         <w:t>Format Date Columns (Button)</w:t>
       </w:r>
-      <w:bookmarkEnd w:id="14"/>
+      <w:bookmarkEnd w:id="13"/>
     </w:p>
     <w:p>
       <w:pPr>
@@ -5396,23 +5410,41 @@
           <w:sz w:val="22"/>
           <w:szCs w:val="22"/>
         </w:rPr>
-        <w:t>When data is cut and pasted from SSMS into Excel, for whatever reason, Excel chooses to format the dates with the (useless) format "mm:ss.0"</w:t>
-      </w:r>
-      <w:r>
-        <w:rPr>
-          <w:rFonts w:asciiTheme="minorHAnsi" w:hAnsiTheme="minorHAnsi" w:cstheme="minorHAnsi"/>
-          <w:sz w:val="22"/>
-          <w:szCs w:val="22"/>
-        </w:rPr>
-        <w:t xml:space="preserve"> (see section 3.2.3)</w:t>
-      </w:r>
-      <w:r>
-        <w:rPr>
-          <w:rFonts w:asciiTheme="minorHAnsi" w:hAnsiTheme="minorHAnsi" w:cstheme="minorHAnsi"/>
-          <w:sz w:val="22"/>
-          <w:szCs w:val="22"/>
-        </w:rPr>
-        <w:t xml:space="preserve">. This seems to be impossible to configure. </w:t>
+        <w:t>When data is cut and pasted from SSMS into Excel, for whatever reason, Excel chooses to format the dates with the (useless) format "mm</w:t>
+      </w:r>
+      <w:proofErr w:type="gramStart"/>
+      <w:r>
+        <w:rPr>
+          <w:rFonts w:asciiTheme="minorHAnsi" w:hAnsiTheme="minorHAnsi" w:cstheme="minorHAnsi"/>
+          <w:sz w:val="22"/>
+          <w:szCs w:val="22"/>
+        </w:rPr>
+        <w:t>:ss.0</w:t>
+      </w:r>
+      <w:proofErr w:type="gramEnd"/>
+      <w:r>
+        <w:rPr>
+          <w:rFonts w:asciiTheme="minorHAnsi" w:hAnsiTheme="minorHAnsi" w:cstheme="minorHAnsi"/>
+          <w:sz w:val="22"/>
+          <w:szCs w:val="22"/>
+        </w:rPr>
+        <w:t>"</w:t>
+      </w:r>
+      <w:r>
+        <w:rPr>
+          <w:rFonts w:asciiTheme="minorHAnsi" w:hAnsiTheme="minorHAnsi" w:cstheme="minorHAnsi"/>
+          <w:sz w:val="22"/>
+          <w:szCs w:val="22"/>
+        </w:rPr>
+        <w:t xml:space="preserve">. </w:t>
+      </w:r>
+      <w:r>
+        <w:rPr>
+          <w:rFonts w:asciiTheme="minorHAnsi" w:hAnsiTheme="minorHAnsi" w:cstheme="minorHAnsi"/>
+          <w:sz w:val="22"/>
+          <w:szCs w:val="22"/>
+        </w:rPr>
+        <w:t xml:space="preserve">This seems to be impossible to configure. </w:t>
       </w:r>
     </w:p>
     <w:p>
@@ -5452,7 +5484,25 @@
           <w:sz w:val="22"/>
           <w:szCs w:val="22"/>
         </w:rPr>
-        <w:t xml:space="preserve"> applies the format "dd-mm</w:t>
+        <w:t xml:space="preserve"> applies the format "</w:t>
+      </w:r>
+      <w:proofErr w:type="spellStart"/>
+      <w:r>
+        <w:rPr>
+          <w:rFonts w:asciiTheme="minorHAnsi" w:hAnsiTheme="minorHAnsi" w:cstheme="minorHAnsi"/>
+          <w:sz w:val="22"/>
+          <w:szCs w:val="22"/>
+        </w:rPr>
+        <w:t>dd</w:t>
+      </w:r>
+      <w:proofErr w:type="spellEnd"/>
+      <w:r>
+        <w:rPr>
+          <w:rFonts w:asciiTheme="minorHAnsi" w:hAnsiTheme="minorHAnsi" w:cstheme="minorHAnsi"/>
+          <w:sz w:val="22"/>
+          <w:szCs w:val="22"/>
+        </w:rPr>
+        <w:t>-mm</w:t>
       </w:r>
       <w:r>
         <w:rPr>
@@ -5468,23 +5518,25 @@
           <w:sz w:val="22"/>
           <w:szCs w:val="22"/>
         </w:rPr>
-        <w:t xml:space="preserve">-yyyy" </w:t>
-      </w:r>
-      <w:r>
-        <w:rPr>
-          <w:rFonts w:asciiTheme="minorHAnsi" w:hAnsiTheme="minorHAnsi" w:cstheme="minorHAnsi"/>
-          <w:sz w:val="22"/>
-          <w:szCs w:val="22"/>
-        </w:rPr>
-        <w:t xml:space="preserve">(see section 3.2.2)  </w:t>
-      </w:r>
-      <w:r>
-        <w:rPr>
-          <w:rFonts w:asciiTheme="minorHAnsi" w:hAnsiTheme="minorHAnsi" w:cstheme="minorHAnsi"/>
-          <w:sz w:val="22"/>
-          <w:szCs w:val="22"/>
-        </w:rPr>
-        <w:t>to all date columns</w:t>
+        <w:t>-</w:t>
+      </w:r>
+      <w:proofErr w:type="spellStart"/>
+      <w:r>
+        <w:rPr>
+          <w:rFonts w:asciiTheme="minorHAnsi" w:hAnsiTheme="minorHAnsi" w:cstheme="minorHAnsi"/>
+          <w:sz w:val="22"/>
+          <w:szCs w:val="22"/>
+        </w:rPr>
+        <w:t>yyyy</w:t>
+      </w:r>
+      <w:proofErr w:type="spellEnd"/>
+      <w:r>
+        <w:rPr>
+          <w:rFonts w:asciiTheme="minorHAnsi" w:hAnsiTheme="minorHAnsi" w:cstheme="minorHAnsi"/>
+          <w:sz w:val="22"/>
+          <w:szCs w:val="22"/>
+        </w:rPr>
+        <w:t>" to all date columns</w:t>
       </w:r>
       <w:r>
         <w:rPr>
@@ -5589,16 +5641,34 @@
           <w:szCs w:val="22"/>
         </w:rPr>
       </w:pPr>
-      <w:bookmarkStart w:id="15" w:name="_Toc483400381"/>
-      <w:r>
-        <w:rPr>
-          <w:rFonts w:asciiTheme="minorHAnsi" w:hAnsiTheme="minorHAnsi" w:cstheme="minorHAnsi"/>
-          <w:sz w:val="22"/>
-          <w:szCs w:val="22"/>
-        </w:rPr>
-        <w:t>Clear Interior Color (Button)</w:t>
-      </w:r>
-      <w:bookmarkEnd w:id="15"/>
+      <w:bookmarkStart w:id="14" w:name="_Toc483400381"/>
+      <w:r>
+        <w:rPr>
+          <w:rFonts w:asciiTheme="minorHAnsi" w:hAnsiTheme="minorHAnsi" w:cstheme="minorHAnsi"/>
+          <w:sz w:val="22"/>
+          <w:szCs w:val="22"/>
+        </w:rPr>
+        <w:t xml:space="preserve">Clear Interior </w:t>
+      </w:r>
+      <w:proofErr w:type="spellStart"/>
+      <w:r>
+        <w:rPr>
+          <w:rFonts w:asciiTheme="minorHAnsi" w:hAnsiTheme="minorHAnsi" w:cstheme="minorHAnsi"/>
+          <w:sz w:val="22"/>
+          <w:szCs w:val="22"/>
+        </w:rPr>
+        <w:t>Color</w:t>
+      </w:r>
+      <w:proofErr w:type="spellEnd"/>
+      <w:r>
+        <w:rPr>
+          <w:rFonts w:asciiTheme="minorHAnsi" w:hAnsiTheme="minorHAnsi" w:cstheme="minorHAnsi"/>
+          <w:sz w:val="22"/>
+          <w:szCs w:val="22"/>
+        </w:rPr>
+        <w:t xml:space="preserve"> (Button)</w:t>
+      </w:r>
+      <w:bookmarkEnd w:id="14"/>
     </w:p>
     <w:p>
       <w:pPr>
@@ -5621,7 +5691,25 @@
           <w:sz w:val="22"/>
           <w:szCs w:val="22"/>
         </w:rPr>
-        <w:t>Clears the interior color of cells in a named range or data table.</w:t>
+        <w:t xml:space="preserve">Clears the interior </w:t>
+      </w:r>
+      <w:proofErr w:type="spellStart"/>
+      <w:r>
+        <w:rPr>
+          <w:rFonts w:asciiTheme="minorHAnsi" w:hAnsiTheme="minorHAnsi" w:cstheme="minorHAnsi"/>
+          <w:sz w:val="22"/>
+          <w:szCs w:val="22"/>
+        </w:rPr>
+        <w:t>color</w:t>
+      </w:r>
+      <w:proofErr w:type="spellEnd"/>
+      <w:r>
+        <w:rPr>
+          <w:rFonts w:asciiTheme="minorHAnsi" w:hAnsiTheme="minorHAnsi" w:cstheme="minorHAnsi"/>
+          <w:sz w:val="22"/>
+          <w:szCs w:val="22"/>
+        </w:rPr>
+        <w:t xml:space="preserve"> of cells in a named range or data table.</w:t>
       </w:r>
     </w:p>
     <w:p>
@@ -5633,7 +5721,7 @@
           <w:szCs w:val="22"/>
         </w:rPr>
       </w:pPr>
-      <w:bookmarkStart w:id="16" w:name="_Toc483400382"/>
+      <w:bookmarkStart w:id="15" w:name="_Toc483400382"/>
       <w:r>
         <w:rPr>
           <w:rFonts w:asciiTheme="minorHAnsi" w:hAnsiTheme="minorHAnsi" w:cstheme="minorHAnsi"/>
@@ -5642,7 +5730,7 @@
         </w:rPr>
         <w:t>Separate Values (Button)</w:t>
       </w:r>
-      <w:bookmarkEnd w:id="16"/>
+      <w:bookmarkEnd w:id="15"/>
     </w:p>
     <w:p>
       <w:pPr>
@@ -5786,7 +5874,7 @@
           <w:szCs w:val="22"/>
         </w:rPr>
       </w:pPr>
-      <w:bookmarkStart w:id="17" w:name="_Toc483400383"/>
+      <w:bookmarkStart w:id="16" w:name="_Toc483400383"/>
       <w:r>
         <w:rPr>
           <w:rFonts w:asciiTheme="minorHAnsi" w:hAnsiTheme="minorHAnsi" w:cstheme="minorHAnsi"/>
@@ -5819,7 +5907,7 @@
         </w:rPr>
         <w:t>)</w:t>
       </w:r>
-      <w:bookmarkEnd w:id="17"/>
+      <w:bookmarkEnd w:id="16"/>
     </w:p>
     <w:p>
       <w:pPr>
@@ -6535,11 +6623,33 @@
           <w:rFonts w:asciiTheme="minorHAnsi" w:hAnsiTheme="minorHAnsi" w:cstheme="minorHAnsi"/>
         </w:rPr>
       </w:pPr>
-      <w:r>
-        <w:rPr>
-          <w:rFonts w:asciiTheme="minorHAnsi" w:hAnsiTheme="minorHAnsi" w:cstheme="minorHAnsi"/>
-        </w:rPr>
-        <w:t>This window will pop-up on “Add Script Column” click. “Save to File” from the toolbar will save the text to a .dql file.</w:t>
+      <w:proofErr w:type="gramStart"/>
+      <w:r>
+        <w:rPr>
+          <w:rFonts w:asciiTheme="minorHAnsi" w:hAnsiTheme="minorHAnsi" w:cstheme="minorHAnsi"/>
+        </w:rPr>
+        <w:t>This window will</w:t>
+      </w:r>
+      <w:proofErr w:type="gramEnd"/>
+      <w:r>
+        <w:rPr>
+          <w:rFonts w:asciiTheme="minorHAnsi" w:hAnsiTheme="minorHAnsi" w:cstheme="minorHAnsi"/>
+        </w:rPr>
+        <w:t xml:space="preserve"> pop-up on “Add Script Column” click. “Save to File” from the toolbar will save the text to a .</w:t>
+      </w:r>
+      <w:proofErr w:type="spellStart"/>
+      <w:r>
+        <w:rPr>
+          <w:rFonts w:asciiTheme="minorHAnsi" w:hAnsiTheme="minorHAnsi" w:cstheme="minorHAnsi"/>
+        </w:rPr>
+        <w:t>dql</w:t>
+      </w:r>
+      <w:proofErr w:type="spellEnd"/>
+      <w:r>
+        <w:rPr>
+          <w:rFonts w:asciiTheme="minorHAnsi" w:hAnsiTheme="minorHAnsi" w:cstheme="minorHAnsi"/>
+        </w:rPr>
+        <w:t xml:space="preserve"> file.</w:t>
       </w:r>
     </w:p>
     <w:p>
@@ -6551,7 +6661,7 @@
           <w:szCs w:val="28"/>
         </w:rPr>
       </w:pPr>
-      <w:bookmarkStart w:id="18" w:name="_Toc483400384"/>
+      <w:bookmarkStart w:id="17" w:name="_Toc483400384"/>
       <w:r>
         <w:rPr>
           <w:rFonts w:asciiTheme="minorHAnsi" w:hAnsiTheme="minorHAnsi" w:cstheme="minorHAnsi"/>
@@ -6576,51 +6686,51 @@
         </w:rPr>
         <w:t>(Group)</w:t>
       </w:r>
+      <w:bookmarkEnd w:id="17"/>
+    </w:p>
+    <w:p>
+      <w:pPr>
+        <w:pStyle w:val="Heading3"/>
+        <w:rPr>
+          <w:rFonts w:asciiTheme="minorHAnsi" w:hAnsiTheme="minorHAnsi" w:cstheme="minorHAnsi"/>
+          <w:sz w:val="22"/>
+          <w:szCs w:val="22"/>
+        </w:rPr>
+      </w:pPr>
+      <w:bookmarkStart w:id="18" w:name="_Toc483400385"/>
+      <w:r>
+        <w:rPr>
+          <w:rFonts w:asciiTheme="minorHAnsi" w:hAnsiTheme="minorHAnsi" w:cstheme="minorHAnsi"/>
+          <w:sz w:val="22"/>
+          <w:szCs w:val="22"/>
+        </w:rPr>
+        <w:t>Table Alias</w:t>
+      </w:r>
+      <w:r>
+        <w:rPr>
+          <w:rFonts w:asciiTheme="minorHAnsi" w:hAnsiTheme="minorHAnsi" w:cstheme="minorHAnsi"/>
+          <w:sz w:val="22"/>
+          <w:szCs w:val="22"/>
+        </w:rPr>
+        <w:t xml:space="preserve"> (</w:t>
+      </w:r>
+      <w:r>
+        <w:rPr>
+          <w:rFonts w:asciiTheme="minorHAnsi" w:hAnsiTheme="minorHAnsi" w:cstheme="minorHAnsi"/>
+          <w:sz w:val="22"/>
+          <w:szCs w:val="22"/>
+        </w:rPr>
+        <w:t>Dropdown</w:t>
+      </w:r>
+      <w:r>
+        <w:rPr>
+          <w:rFonts w:asciiTheme="minorHAnsi" w:hAnsiTheme="minorHAnsi" w:cstheme="minorHAnsi"/>
+          <w:sz w:val="22"/>
+          <w:szCs w:val="22"/>
+        </w:rPr>
+        <w:t>)</w:t>
+      </w:r>
       <w:bookmarkEnd w:id="18"/>
-    </w:p>
-    <w:p>
-      <w:pPr>
-        <w:pStyle w:val="Heading3"/>
-        <w:rPr>
-          <w:rFonts w:asciiTheme="minorHAnsi" w:hAnsiTheme="minorHAnsi" w:cstheme="minorHAnsi"/>
-          <w:sz w:val="22"/>
-          <w:szCs w:val="22"/>
-        </w:rPr>
-      </w:pPr>
-      <w:bookmarkStart w:id="19" w:name="_Toc483400385"/>
-      <w:r>
-        <w:rPr>
-          <w:rFonts w:asciiTheme="minorHAnsi" w:hAnsiTheme="minorHAnsi" w:cstheme="minorHAnsi"/>
-          <w:sz w:val="22"/>
-          <w:szCs w:val="22"/>
-        </w:rPr>
-        <w:t>Table Alias</w:t>
-      </w:r>
-      <w:r>
-        <w:rPr>
-          <w:rFonts w:asciiTheme="minorHAnsi" w:hAnsiTheme="minorHAnsi" w:cstheme="minorHAnsi"/>
-          <w:sz w:val="22"/>
-          <w:szCs w:val="22"/>
-        </w:rPr>
-        <w:t xml:space="preserve"> (</w:t>
-      </w:r>
-      <w:r>
-        <w:rPr>
-          <w:rFonts w:asciiTheme="minorHAnsi" w:hAnsiTheme="minorHAnsi" w:cstheme="minorHAnsi"/>
-          <w:sz w:val="22"/>
-          <w:szCs w:val="22"/>
-        </w:rPr>
-        <w:t>Dropdown</w:t>
-      </w:r>
-      <w:r>
-        <w:rPr>
-          <w:rFonts w:asciiTheme="minorHAnsi" w:hAnsiTheme="minorHAnsi" w:cstheme="minorHAnsi"/>
-          <w:sz w:val="22"/>
-          <w:szCs w:val="22"/>
-        </w:rPr>
-        <w:t>)</w:t>
-      </w:r>
-      <w:bookmarkEnd w:id="19"/>
     </w:p>
     <w:p>
       <w:pPr>
@@ -6711,7 +6821,7 @@
           <w:szCs w:val="22"/>
         </w:rPr>
       </w:pPr>
-      <w:bookmarkStart w:id="20" w:name="_Toc483400386"/>
+      <w:bookmarkStart w:id="19" w:name="_Toc483400386"/>
       <w:r>
         <w:rPr>
           <w:rFonts w:asciiTheme="minorHAnsi" w:hAnsiTheme="minorHAnsi" w:cstheme="minorHAnsi"/>
@@ -6728,7 +6838,7 @@
         </w:rPr>
         <w:t xml:space="preserve"> (Dropdown)</w:t>
       </w:r>
-      <w:bookmarkEnd w:id="20"/>
+      <w:bookmarkEnd w:id="19"/>
     </w:p>
     <w:p>
       <w:pPr>
@@ -6775,7 +6885,43 @@
           <w:sz w:val="22"/>
           <w:szCs w:val="22"/>
         </w:rPr>
-        <w:t>It defaults to ‘dd-mmm-yyyy’, and can be changed by the dropdown value or free text</w:t>
+        <w:t>It defaults to ‘</w:t>
+      </w:r>
+      <w:proofErr w:type="spellStart"/>
+      <w:r>
+        <w:rPr>
+          <w:rFonts w:asciiTheme="minorHAnsi" w:hAnsiTheme="minorHAnsi" w:cstheme="minorHAnsi"/>
+          <w:sz w:val="22"/>
+          <w:szCs w:val="22"/>
+        </w:rPr>
+        <w:t>dd</w:t>
+      </w:r>
+      <w:proofErr w:type="spellEnd"/>
+      <w:r>
+        <w:rPr>
+          <w:rFonts w:asciiTheme="minorHAnsi" w:hAnsiTheme="minorHAnsi" w:cstheme="minorHAnsi"/>
+          <w:sz w:val="22"/>
+          <w:szCs w:val="22"/>
+        </w:rPr>
+        <w:t>-mmm-</w:t>
+      </w:r>
+      <w:proofErr w:type="spellStart"/>
+      <w:r>
+        <w:rPr>
+          <w:rFonts w:asciiTheme="minorHAnsi" w:hAnsiTheme="minorHAnsi" w:cstheme="minorHAnsi"/>
+          <w:sz w:val="22"/>
+          <w:szCs w:val="22"/>
+        </w:rPr>
+        <w:t>yyyy</w:t>
+      </w:r>
+      <w:proofErr w:type="spellEnd"/>
+      <w:r>
+        <w:rPr>
+          <w:rFonts w:asciiTheme="minorHAnsi" w:hAnsiTheme="minorHAnsi" w:cstheme="minorHAnsi"/>
+          <w:sz w:val="22"/>
+          <w:szCs w:val="22"/>
+        </w:rPr>
+        <w:t>’, and can be changed by the dropdown value or free text</w:t>
       </w:r>
     </w:p>
     <w:p>
@@ -6811,7 +6957,7 @@
           <w:szCs w:val="22"/>
         </w:rPr>
       </w:pPr>
-      <w:bookmarkStart w:id="21" w:name="_Toc483400387"/>
+      <w:bookmarkStart w:id="20" w:name="_Toc483400387"/>
       <w:r>
         <w:rPr>
           <w:rFonts w:asciiTheme="minorHAnsi" w:hAnsiTheme="minorHAnsi" w:cstheme="minorHAnsi"/>
@@ -6828,7 +6974,7 @@
         </w:rPr>
         <w:t xml:space="preserve"> (Dropdown)</w:t>
       </w:r>
-      <w:bookmarkEnd w:id="21"/>
+      <w:bookmarkEnd w:id="20"/>
     </w:p>
     <w:p>
       <w:pPr>
@@ -6915,7 +7061,7 @@
           <w:szCs w:val="22"/>
         </w:rPr>
       </w:pPr>
-      <w:bookmarkStart w:id="22" w:name="_Toc483400388"/>
+      <w:bookmarkStart w:id="21" w:name="_Toc483400388"/>
       <w:r>
         <w:rPr>
           <w:rFonts w:asciiTheme="minorHAnsi" w:hAnsiTheme="minorHAnsi" w:cstheme="minorHAnsi"/>
@@ -6924,7 +7070,7 @@
         </w:rPr>
         <w:t>Create File List (Button)</w:t>
       </w:r>
-      <w:bookmarkEnd w:id="22"/>
+      <w:bookmarkEnd w:id="21"/>
     </w:p>
     <w:p>
       <w:pPr>
@@ -6984,7 +7130,7 @@
           <w:szCs w:val="22"/>
         </w:rPr>
       </w:pPr>
-      <w:bookmarkStart w:id="23" w:name="_Toc483400389"/>
+      <w:bookmarkStart w:id="22" w:name="_Toc483400389"/>
       <w:r>
         <w:rPr>
           <w:rFonts w:asciiTheme="minorHAnsi" w:hAnsiTheme="minorHAnsi" w:cstheme="minorHAnsi"/>
@@ -6993,7 +7139,7 @@
         </w:rPr>
         <w:t>Settings (Button)</w:t>
       </w:r>
-      <w:bookmarkEnd w:id="23"/>
+      <w:bookmarkEnd w:id="22"/>
     </w:p>
     <w:p>
       <w:pPr>
@@ -7164,16 +7310,34 @@
           <w:szCs w:val="22"/>
         </w:rPr>
       </w:pPr>
-      <w:bookmarkStart w:id="24" w:name="_Toc483400390"/>
-      <w:r>
-        <w:rPr>
-          <w:rFonts w:asciiTheme="minorHAnsi" w:hAnsiTheme="minorHAnsi" w:cstheme="minorHAnsi"/>
-          <w:sz w:val="22"/>
-          <w:szCs w:val="22"/>
-        </w:rPr>
-        <w:t>COM Addins (Button)</w:t>
-      </w:r>
-      <w:bookmarkEnd w:id="24"/>
+      <w:bookmarkStart w:id="23" w:name="_Toc483400390"/>
+      <w:r>
+        <w:rPr>
+          <w:rFonts w:asciiTheme="minorHAnsi" w:hAnsiTheme="minorHAnsi" w:cstheme="minorHAnsi"/>
+          <w:sz w:val="22"/>
+          <w:szCs w:val="22"/>
+        </w:rPr>
+        <w:t xml:space="preserve">COM </w:t>
+      </w:r>
+      <w:proofErr w:type="spellStart"/>
+      <w:r>
+        <w:rPr>
+          <w:rFonts w:asciiTheme="minorHAnsi" w:hAnsiTheme="minorHAnsi" w:cstheme="minorHAnsi"/>
+          <w:sz w:val="22"/>
+          <w:szCs w:val="22"/>
+        </w:rPr>
+        <w:t>Addins</w:t>
+      </w:r>
+      <w:proofErr w:type="spellEnd"/>
+      <w:r>
+        <w:rPr>
+          <w:rFonts w:asciiTheme="minorHAnsi" w:hAnsiTheme="minorHAnsi" w:cstheme="minorHAnsi"/>
+          <w:sz w:val="22"/>
+          <w:szCs w:val="22"/>
+        </w:rPr>
+        <w:t xml:space="preserve"> (Button)</w:t>
+      </w:r>
+      <w:bookmarkEnd w:id="23"/>
     </w:p>
     <w:p>
       <w:pPr>
@@ -7248,7 +7412,7 @@
           <w:szCs w:val="28"/>
         </w:rPr>
       </w:pPr>
-      <w:bookmarkStart w:id="25" w:name="_Toc483400391"/>
+      <w:bookmarkStart w:id="24" w:name="_Toc483400391"/>
       <w:r>
         <w:rPr>
           <w:rFonts w:asciiTheme="minorHAnsi" w:hAnsiTheme="minorHAnsi" w:cstheme="minorHAnsi"/>
@@ -7265,7 +7429,7 @@
         </w:rPr>
         <w:t xml:space="preserve"> (Group)</w:t>
       </w:r>
-      <w:bookmarkEnd w:id="25"/>
+      <w:bookmarkEnd w:id="24"/>
     </w:p>
     <w:p>
       <w:pPr>
@@ -7280,16 +7444,34 @@
           <w:szCs w:val="22"/>
         </w:rPr>
       </w:pPr>
-      <w:bookmarkStart w:id="26" w:name="_Toc483400392"/>
-      <w:r>
-        <w:rPr>
-          <w:rFonts w:asciiTheme="minorHAnsi" w:hAnsiTheme="minorHAnsi" w:cstheme="minorHAnsi"/>
-          <w:sz w:val="22"/>
-          <w:szCs w:val="22"/>
-        </w:rPr>
-        <w:t>How To… (Button)</w:t>
-      </w:r>
-      <w:bookmarkEnd w:id="26"/>
+      <w:bookmarkStart w:id="25" w:name="_Toc483400392"/>
+      <w:r>
+        <w:rPr>
+          <w:rFonts w:asciiTheme="minorHAnsi" w:hAnsiTheme="minorHAnsi" w:cstheme="minorHAnsi"/>
+          <w:sz w:val="22"/>
+          <w:szCs w:val="22"/>
+        </w:rPr>
+        <w:t xml:space="preserve">How </w:t>
+      </w:r>
+      <w:proofErr w:type="gramStart"/>
+      <w:r>
+        <w:rPr>
+          <w:rFonts w:asciiTheme="minorHAnsi" w:hAnsiTheme="minorHAnsi" w:cstheme="minorHAnsi"/>
+          <w:sz w:val="22"/>
+          <w:szCs w:val="22"/>
+        </w:rPr>
+        <w:t>To</w:t>
+      </w:r>
+      <w:proofErr w:type="gramEnd"/>
+      <w:r>
+        <w:rPr>
+          <w:rFonts w:asciiTheme="minorHAnsi" w:hAnsiTheme="minorHAnsi" w:cstheme="minorHAnsi"/>
+          <w:sz w:val="22"/>
+          <w:szCs w:val="22"/>
+        </w:rPr>
+        <w:t>… (Button)</w:t>
+      </w:r>
+      <w:bookmarkEnd w:id="25"/>
     </w:p>
     <w:p>
       <w:pPr>
@@ -7312,8 +7494,18 @@
           <w:sz w:val="22"/>
           <w:szCs w:val="22"/>
         </w:rPr>
-        <w:t>How to use this Excel Addin</w:t>
-      </w:r>
+        <w:t xml:space="preserve">How to use this Excel </w:t>
+      </w:r>
+      <w:proofErr w:type="spellStart"/>
+      <w:r>
+        <w:rPr>
+          <w:rFonts w:asciiTheme="minorHAnsi" w:hAnsiTheme="minorHAnsi" w:cstheme="minorHAnsi"/>
+          <w:sz w:val="22"/>
+          <w:szCs w:val="22"/>
+        </w:rPr>
+        <w:t>Addin</w:t>
+      </w:r>
+      <w:proofErr w:type="spellEnd"/>
     </w:p>
     <w:p>
       <w:pPr>
@@ -7328,16 +7520,34 @@
           <w:szCs w:val="22"/>
         </w:rPr>
       </w:pPr>
-      <w:bookmarkStart w:id="27" w:name="_Toc483400393"/>
-      <w:r>
-        <w:rPr>
-          <w:rFonts w:asciiTheme="minorHAnsi" w:hAnsiTheme="minorHAnsi" w:cstheme="minorHAnsi"/>
-          <w:sz w:val="22"/>
-          <w:szCs w:val="22"/>
-        </w:rPr>
-        <w:t>API Doc.. (Button)</w:t>
-      </w:r>
-      <w:bookmarkEnd w:id="27"/>
+      <w:bookmarkStart w:id="26" w:name="_Toc483400393"/>
+      <w:r>
+        <w:rPr>
+          <w:rFonts w:asciiTheme="minorHAnsi" w:hAnsiTheme="minorHAnsi" w:cstheme="minorHAnsi"/>
+          <w:sz w:val="22"/>
+          <w:szCs w:val="22"/>
+        </w:rPr>
+        <w:t xml:space="preserve">API </w:t>
+      </w:r>
+      <w:proofErr w:type="gramStart"/>
+      <w:r>
+        <w:rPr>
+          <w:rFonts w:asciiTheme="minorHAnsi" w:hAnsiTheme="minorHAnsi" w:cstheme="minorHAnsi"/>
+          <w:sz w:val="22"/>
+          <w:szCs w:val="22"/>
+        </w:rPr>
+        <w:t>Doc..</w:t>
+      </w:r>
+      <w:proofErr w:type="gramEnd"/>
+      <w:r>
+        <w:rPr>
+          <w:rFonts w:asciiTheme="minorHAnsi" w:hAnsiTheme="minorHAnsi" w:cstheme="minorHAnsi"/>
+          <w:sz w:val="22"/>
+          <w:szCs w:val="22"/>
+        </w:rPr>
+        <w:t xml:space="preserve"> (Button)</w:t>
+      </w:r>
+      <w:bookmarkEnd w:id="26"/>
     </w:p>
     <w:p>
       <w:pPr>
@@ -7376,16 +7586,34 @@
           <w:szCs w:val="22"/>
         </w:rPr>
       </w:pPr>
-      <w:bookmarkStart w:id="28" w:name="_Toc483400394"/>
-      <w:r>
-        <w:rPr>
-          <w:rFonts w:asciiTheme="minorHAnsi" w:hAnsiTheme="minorHAnsi" w:cstheme="minorHAnsi"/>
-          <w:sz w:val="22"/>
-          <w:szCs w:val="22"/>
-        </w:rPr>
-        <w:t>Email.. (Button)</w:t>
-      </w:r>
-      <w:bookmarkEnd w:id="28"/>
+      <w:bookmarkStart w:id="27" w:name="_Toc483400394"/>
+      <w:r>
+        <w:rPr>
+          <w:rFonts w:asciiTheme="minorHAnsi" w:hAnsiTheme="minorHAnsi" w:cstheme="minorHAnsi"/>
+          <w:sz w:val="22"/>
+          <w:szCs w:val="22"/>
+        </w:rPr>
+        <w:t>Email</w:t>
+      </w:r>
+      <w:proofErr w:type="gramStart"/>
+      <w:r>
+        <w:rPr>
+          <w:rFonts w:asciiTheme="minorHAnsi" w:hAnsiTheme="minorHAnsi" w:cstheme="minorHAnsi"/>
+          <w:sz w:val="22"/>
+          <w:szCs w:val="22"/>
+        </w:rPr>
+        <w:t>..</w:t>
+      </w:r>
+      <w:proofErr w:type="gramEnd"/>
+      <w:r>
+        <w:rPr>
+          <w:rFonts w:asciiTheme="minorHAnsi" w:hAnsiTheme="minorHAnsi" w:cstheme="minorHAnsi"/>
+          <w:sz w:val="22"/>
+          <w:szCs w:val="22"/>
+        </w:rPr>
+        <w:t xml:space="preserve"> (Button)</w:t>
+      </w:r>
+      <w:bookmarkEnd w:id="27"/>
     </w:p>
     <w:p>
       <w:pPr>
@@ -7438,7 +7666,7 @@
           <w:szCs w:val="22"/>
         </w:rPr>
       </w:pPr>
-      <w:bookmarkStart w:id="29" w:name="_Toc483400395"/>
+      <w:bookmarkStart w:id="28" w:name="_Toc483400395"/>
       <w:r>
         <w:rPr>
           <w:rFonts w:asciiTheme="minorHAnsi" w:hAnsiTheme="minorHAnsi" w:cstheme="minorHAnsi"/>
@@ -7447,7 +7675,7 @@
         </w:rPr>
         <w:t>Description (Label)</w:t>
       </w:r>
-      <w:bookmarkEnd w:id="29"/>
+      <w:bookmarkEnd w:id="28"/>
     </w:p>
     <w:p>
       <w:pPr>
@@ -7486,7 +7714,7 @@
           <w:szCs w:val="22"/>
         </w:rPr>
       </w:pPr>
-      <w:bookmarkStart w:id="30" w:name="_Toc483400396"/>
+      <w:bookmarkStart w:id="29" w:name="_Toc483400396"/>
       <w:r>
         <w:rPr>
           <w:rFonts w:asciiTheme="minorHAnsi" w:hAnsiTheme="minorHAnsi" w:cstheme="minorHAnsi"/>
@@ -7495,7 +7723,7 @@
         </w:rPr>
         <w:t>Install Date (Label)</w:t>
       </w:r>
-      <w:bookmarkEnd w:id="30"/>
+      <w:bookmarkEnd w:id="29"/>
     </w:p>
     <w:p>
       <w:pPr>
@@ -7534,7 +7762,7 @@
           <w:szCs w:val="22"/>
         </w:rPr>
       </w:pPr>
-      <w:bookmarkStart w:id="31" w:name="_Toc483400397"/>
+      <w:bookmarkStart w:id="30" w:name="_Toc483400397"/>
       <w:r>
         <w:rPr>
           <w:rFonts w:asciiTheme="minorHAnsi" w:hAnsiTheme="minorHAnsi" w:cstheme="minorHAnsi"/>
@@ -7543,7 +7771,7 @@
         </w:rPr>
         <w:t>Copyright (Label)</w:t>
       </w:r>
-      <w:bookmarkEnd w:id="31"/>
+      <w:bookmarkEnd w:id="30"/>
     </w:p>
     <w:p>
       <w:pPr>
@@ -7592,7 +7820,8 @@
           <w:rFonts w:asciiTheme="minorHAnsi" w:hAnsiTheme="minorHAnsi" w:cstheme="minorHAnsi"/>
         </w:rPr>
       </w:pPr>
-      <w:bookmarkStart w:id="32" w:name="_Toc483400398"/>
+      <w:bookmarkStart w:id="31" w:name="_Toc483400398"/>
+      <w:bookmarkStart w:id="32" w:name="_GoBack"/>
       <w:r>
         <w:rPr>
           <w:rFonts w:asciiTheme="minorHAnsi" w:hAnsiTheme="minorHAnsi" w:cstheme="minorHAnsi"/>
@@ -7600,7 +7829,7 @@
         <w:lastRenderedPageBreak/>
         <w:t>Configuration</w:t>
       </w:r>
-      <w:bookmarkEnd w:id="32"/>
+      <w:bookmarkEnd w:id="31"/>
     </w:p>
     <w:p>
       <w:pPr>
@@ -7808,7 +8037,23 @@
           <w:rFonts w:asciiTheme="minorHAnsi" w:eastAsia="Times New Roman" w:hAnsiTheme="minorHAnsi" w:cstheme="minorHAnsi"/>
           <w:lang w:eastAsia="en-US"/>
         </w:rPr>
-        <w:t>The software needed to update the addin:</w:t>
+        <w:t xml:space="preserve">The software needed to update the </w:t>
+      </w:r>
+      <w:proofErr w:type="spellStart"/>
+      <w:r>
+        <w:rPr>
+          <w:rFonts w:asciiTheme="minorHAnsi" w:eastAsia="Times New Roman" w:hAnsiTheme="minorHAnsi" w:cstheme="minorHAnsi"/>
+          <w:lang w:eastAsia="en-US"/>
+        </w:rPr>
+        <w:t>addin</w:t>
+      </w:r>
+      <w:proofErr w:type="spellEnd"/>
+      <w:r>
+        <w:rPr>
+          <w:rFonts w:asciiTheme="minorHAnsi" w:eastAsia="Times New Roman" w:hAnsiTheme="minorHAnsi" w:cstheme="minorHAnsi"/>
+          <w:lang w:eastAsia="en-US"/>
+        </w:rPr>
+        <w:t>:</w:t>
       </w:r>
     </w:p>
     <w:p>
@@ -7868,7 +8113,23 @@
           <w:rFonts w:asciiTheme="minorHAnsi" w:eastAsia="Times New Roman" w:hAnsiTheme="minorHAnsi" w:cstheme="minorHAnsi"/>
           <w:lang w:eastAsia="en-US"/>
         </w:rPr>
-        <w:t>Check out the Api.chm and the ApiHelp.shfbproj file</w:t>
+        <w:t xml:space="preserve">Check out the Api.chm and the </w:t>
+      </w:r>
+      <w:proofErr w:type="spellStart"/>
+      <w:r>
+        <w:rPr>
+          <w:rFonts w:asciiTheme="minorHAnsi" w:eastAsia="Times New Roman" w:hAnsiTheme="minorHAnsi" w:cstheme="minorHAnsi"/>
+          <w:lang w:eastAsia="en-US"/>
+        </w:rPr>
+        <w:t>ApiHelp.shfbproj</w:t>
+      </w:r>
+      <w:proofErr w:type="spellEnd"/>
+      <w:r>
+        <w:rPr>
+          <w:rFonts w:asciiTheme="minorHAnsi" w:eastAsia="Times New Roman" w:hAnsiTheme="minorHAnsi" w:cstheme="minorHAnsi"/>
+          <w:lang w:eastAsia="en-US"/>
+        </w:rPr>
+        <w:t xml:space="preserve"> file</w:t>
       </w:r>
     </w:p>
     <w:p>
@@ -7888,7 +8149,23 @@
           <w:rFonts w:asciiTheme="minorHAnsi" w:eastAsia="Times New Roman" w:hAnsiTheme="minorHAnsi" w:cstheme="minorHAnsi"/>
           <w:lang w:eastAsia="en-US"/>
         </w:rPr>
-        <w:t>Then rebuild the ApiHelp.shfbproj file</w:t>
+        <w:t xml:space="preserve">Then rebuild the </w:t>
+      </w:r>
+      <w:proofErr w:type="spellStart"/>
+      <w:r>
+        <w:rPr>
+          <w:rFonts w:asciiTheme="minorHAnsi" w:eastAsia="Times New Roman" w:hAnsiTheme="minorHAnsi" w:cstheme="minorHAnsi"/>
+          <w:lang w:eastAsia="en-US"/>
+        </w:rPr>
+        <w:t>ApiHelp.shfbproj</w:t>
+      </w:r>
+      <w:proofErr w:type="spellEnd"/>
+      <w:r>
+        <w:rPr>
+          <w:rFonts w:asciiTheme="minorHAnsi" w:eastAsia="Times New Roman" w:hAnsiTheme="minorHAnsi" w:cstheme="minorHAnsi"/>
+          <w:lang w:eastAsia="en-US"/>
+        </w:rPr>
+        <w:t xml:space="preserve"> file</w:t>
       </w:r>
     </w:p>
     <w:p>
@@ -7941,13 +8218,32 @@
         </w:rPr>
       </w:pPr>
       <w:bookmarkStart w:id="35" w:name="_Toc483400401"/>
-      <w:r>
-        <w:rPr>
-          <w:rFonts w:asciiTheme="minorHAnsi" w:hAnsiTheme="minorHAnsi" w:cstheme="minorHAnsi"/>
-          <w:sz w:val="22"/>
-          <w:szCs w:val="22"/>
-        </w:rPr>
-        <w:t>How To Fix A Deployment Error</w:t>
+      <w:bookmarkEnd w:id="32"/>
+      <w:r>
+        <w:rPr>
+          <w:rFonts w:asciiTheme="minorHAnsi" w:hAnsiTheme="minorHAnsi" w:cstheme="minorHAnsi"/>
+          <w:sz w:val="22"/>
+          <w:szCs w:val="22"/>
+        </w:rPr>
+        <w:t xml:space="preserve">How </w:t>
+      </w:r>
+      <w:proofErr w:type="gramStart"/>
+      <w:r>
+        <w:rPr>
+          <w:rFonts w:asciiTheme="minorHAnsi" w:hAnsiTheme="minorHAnsi" w:cstheme="minorHAnsi"/>
+          <w:sz w:val="22"/>
+          <w:szCs w:val="22"/>
+        </w:rPr>
+        <w:t>To</w:t>
+      </w:r>
+      <w:proofErr w:type="gramEnd"/>
+      <w:r>
+        <w:rPr>
+          <w:rFonts w:asciiTheme="minorHAnsi" w:hAnsiTheme="minorHAnsi" w:cstheme="minorHAnsi"/>
+          <w:sz w:val="22"/>
+          <w:szCs w:val="22"/>
+        </w:rPr>
+        <w:t xml:space="preserve"> Fix A Deployment Error</w:t>
       </w:r>
       <w:bookmarkEnd w:id="35"/>
     </w:p>
@@ -8140,7 +8436,25 @@
           <w:sz w:val="22"/>
           <w:szCs w:val="22"/>
         </w:rPr>
-        <w:t>If there is a System.Configuration error</w:t>
+        <w:t xml:space="preserve">If there is a </w:t>
+      </w:r>
+      <w:proofErr w:type="spellStart"/>
+      <w:r>
+        <w:rPr>
+          <w:rFonts w:asciiTheme="minorHAnsi" w:hAnsiTheme="minorHAnsi" w:cstheme="minorHAnsi"/>
+          <w:sz w:val="22"/>
+          <w:szCs w:val="22"/>
+        </w:rPr>
+        <w:t>System.Configuration</w:t>
+      </w:r>
+      <w:proofErr w:type="spellEnd"/>
+      <w:r>
+        <w:rPr>
+          <w:rFonts w:asciiTheme="minorHAnsi" w:hAnsiTheme="minorHAnsi" w:cstheme="minorHAnsi"/>
+          <w:sz w:val="22"/>
+          <w:szCs w:val="22"/>
+        </w:rPr>
+        <w:t xml:space="preserve"> error</w:t>
       </w:r>
     </w:p>
     <w:p>
@@ -8444,6 +8758,7 @@
                 <w:lang w:eastAsia="en-AU"/>
               </w:rPr>
             </w:pPr>
+            <w:proofErr w:type="spellStart"/>
             <w:r>
               <w:rPr>
                 <w:rFonts w:ascii="Courier New" w:hAnsi="Courier New" w:cs="Courier New"/>
@@ -8452,12 +8767,10 @@
                 <w:szCs w:val="16"/>
                 <w:lang w:eastAsia="en-AU"/>
               </w:rPr>
-              <w:t xml:space="preserve">MakeCert /n "CN=Anthony Duguid" /r /h 0 /eku "1.3.6.1.5.5.7.3.3,1.3.6.1.4.1.311.10.3.13" /e "01/16/2174" /sv AnthonyDuguid.pvk AnthonyDuguid.cer </w:t>
-            </w:r>
-          </w:p>
-          <w:p>
-            <w:pPr>
-              <w:spacing w:after="240" w:line="408" w:lineRule="atLeast"/>
+              <w:t>MakeCert</w:t>
+            </w:r>
+            <w:proofErr w:type="spellEnd"/>
+            <w:r>
               <w:rPr>
                 <w:rFonts w:ascii="Courier New" w:hAnsi="Courier New" w:cs="Courier New"/>
                 <w:color w:val="BFBFBF" w:themeColor="background1" w:themeShade="BF"/>
@@ -8465,7 +8778,9 @@
                 <w:szCs w:val="16"/>
                 <w:lang w:eastAsia="en-AU"/>
               </w:rPr>
-            </w:pPr>
+              <w:t xml:space="preserve"> /n "CN=Anthony Duguid" /r /h 0 /</w:t>
+            </w:r>
+            <w:proofErr w:type="spellStart"/>
             <w:r>
               <w:rPr>
                 <w:rFonts w:ascii="Courier New" w:hAnsi="Courier New" w:cs="Courier New"/>
@@ -8474,7 +8789,194 @@
                 <w:szCs w:val="16"/>
                 <w:lang w:eastAsia="en-AU"/>
               </w:rPr>
-              <w:t>pvk2pfx -pvk AnthonyDuguid.pvk -spc AnthonyDuguid.cer -pfx AnthonyDuguid.pfx –f</w:t>
+              <w:t>eku</w:t>
+            </w:r>
+            <w:proofErr w:type="spellEnd"/>
+            <w:r>
+              <w:rPr>
+                <w:rFonts w:ascii="Courier New" w:hAnsi="Courier New" w:cs="Courier New"/>
+                <w:color w:val="BFBFBF" w:themeColor="background1" w:themeShade="BF"/>
+                <w:sz w:val="16"/>
+                <w:szCs w:val="16"/>
+                <w:lang w:eastAsia="en-AU"/>
+              </w:rPr>
+              <w:t xml:space="preserve"> "1.3.6.1.5.5.7.3.3,1.3.6.1.4.1.311.10.3.13" /e "01/16/2174" /</w:t>
+            </w:r>
+            <w:proofErr w:type="spellStart"/>
+            <w:r>
+              <w:rPr>
+                <w:rFonts w:ascii="Courier New" w:hAnsi="Courier New" w:cs="Courier New"/>
+                <w:color w:val="BFBFBF" w:themeColor="background1" w:themeShade="BF"/>
+                <w:sz w:val="16"/>
+                <w:szCs w:val="16"/>
+                <w:lang w:eastAsia="en-AU"/>
+              </w:rPr>
+              <w:t>sv</w:t>
+            </w:r>
+            <w:proofErr w:type="spellEnd"/>
+            <w:r>
+              <w:rPr>
+                <w:rFonts w:ascii="Courier New" w:hAnsi="Courier New" w:cs="Courier New"/>
+                <w:color w:val="BFBFBF" w:themeColor="background1" w:themeShade="BF"/>
+                <w:sz w:val="16"/>
+                <w:szCs w:val="16"/>
+                <w:lang w:eastAsia="en-AU"/>
+              </w:rPr>
+              <w:t xml:space="preserve"> </w:t>
+            </w:r>
+            <w:proofErr w:type="spellStart"/>
+            <w:r>
+              <w:rPr>
+                <w:rFonts w:ascii="Courier New" w:hAnsi="Courier New" w:cs="Courier New"/>
+                <w:color w:val="BFBFBF" w:themeColor="background1" w:themeShade="BF"/>
+                <w:sz w:val="16"/>
+                <w:szCs w:val="16"/>
+                <w:lang w:eastAsia="en-AU"/>
+              </w:rPr>
+              <w:t>AnthonyDuguid.pvk</w:t>
+            </w:r>
+            <w:proofErr w:type="spellEnd"/>
+            <w:r>
+              <w:rPr>
+                <w:rFonts w:ascii="Courier New" w:hAnsi="Courier New" w:cs="Courier New"/>
+                <w:color w:val="BFBFBF" w:themeColor="background1" w:themeShade="BF"/>
+                <w:sz w:val="16"/>
+                <w:szCs w:val="16"/>
+                <w:lang w:eastAsia="en-AU"/>
+              </w:rPr>
+              <w:t xml:space="preserve"> AnthonyDuguid.cer </w:t>
+            </w:r>
+          </w:p>
+          <w:p>
+            <w:pPr>
+              <w:spacing w:after="240" w:line="408" w:lineRule="atLeast"/>
+              <w:rPr>
+                <w:rFonts w:ascii="Courier New" w:hAnsi="Courier New" w:cs="Courier New"/>
+                <w:color w:val="BFBFBF" w:themeColor="background1" w:themeShade="BF"/>
+                <w:sz w:val="16"/>
+                <w:szCs w:val="16"/>
+                <w:lang w:eastAsia="en-AU"/>
+              </w:rPr>
+            </w:pPr>
+            <w:r>
+              <w:rPr>
+                <w:rFonts w:ascii="Courier New" w:hAnsi="Courier New" w:cs="Courier New"/>
+                <w:color w:val="BFBFBF" w:themeColor="background1" w:themeShade="BF"/>
+                <w:sz w:val="16"/>
+                <w:szCs w:val="16"/>
+                <w:lang w:eastAsia="en-AU"/>
+              </w:rPr>
+              <w:t>pvk2pfx -</w:t>
+            </w:r>
+            <w:proofErr w:type="spellStart"/>
+            <w:r>
+              <w:rPr>
+                <w:rFonts w:ascii="Courier New" w:hAnsi="Courier New" w:cs="Courier New"/>
+                <w:color w:val="BFBFBF" w:themeColor="background1" w:themeShade="BF"/>
+                <w:sz w:val="16"/>
+                <w:szCs w:val="16"/>
+                <w:lang w:eastAsia="en-AU"/>
+              </w:rPr>
+              <w:t>pvk</w:t>
+            </w:r>
+            <w:proofErr w:type="spellEnd"/>
+            <w:r>
+              <w:rPr>
+                <w:rFonts w:ascii="Courier New" w:hAnsi="Courier New" w:cs="Courier New"/>
+                <w:color w:val="BFBFBF" w:themeColor="background1" w:themeShade="BF"/>
+                <w:sz w:val="16"/>
+                <w:szCs w:val="16"/>
+                <w:lang w:eastAsia="en-AU"/>
+              </w:rPr>
+              <w:t xml:space="preserve"> </w:t>
+            </w:r>
+            <w:proofErr w:type="spellStart"/>
+            <w:r>
+              <w:rPr>
+                <w:rFonts w:ascii="Courier New" w:hAnsi="Courier New" w:cs="Courier New"/>
+                <w:color w:val="BFBFBF" w:themeColor="background1" w:themeShade="BF"/>
+                <w:sz w:val="16"/>
+                <w:szCs w:val="16"/>
+                <w:lang w:eastAsia="en-AU"/>
+              </w:rPr>
+              <w:t>AnthonyDuguid.pvk</w:t>
+            </w:r>
+            <w:proofErr w:type="spellEnd"/>
+            <w:r>
+              <w:rPr>
+                <w:rFonts w:ascii="Courier New" w:hAnsi="Courier New" w:cs="Courier New"/>
+                <w:color w:val="BFBFBF" w:themeColor="background1" w:themeShade="BF"/>
+                <w:sz w:val="16"/>
+                <w:szCs w:val="16"/>
+                <w:lang w:eastAsia="en-AU"/>
+              </w:rPr>
+              <w:t xml:space="preserve"> -</w:t>
+            </w:r>
+            <w:proofErr w:type="spellStart"/>
+            <w:r>
+              <w:rPr>
+                <w:rFonts w:ascii="Courier New" w:hAnsi="Courier New" w:cs="Courier New"/>
+                <w:color w:val="BFBFBF" w:themeColor="background1" w:themeShade="BF"/>
+                <w:sz w:val="16"/>
+                <w:szCs w:val="16"/>
+                <w:lang w:eastAsia="en-AU"/>
+              </w:rPr>
+              <w:t>spc</w:t>
+            </w:r>
+            <w:proofErr w:type="spellEnd"/>
+            <w:r>
+              <w:rPr>
+                <w:rFonts w:ascii="Courier New" w:hAnsi="Courier New" w:cs="Courier New"/>
+                <w:color w:val="BFBFBF" w:themeColor="background1" w:themeShade="BF"/>
+                <w:sz w:val="16"/>
+                <w:szCs w:val="16"/>
+                <w:lang w:eastAsia="en-AU"/>
+              </w:rPr>
+              <w:t xml:space="preserve"> AnthonyDuguid.cer -</w:t>
+            </w:r>
+            <w:proofErr w:type="spellStart"/>
+            <w:r>
+              <w:rPr>
+                <w:rFonts w:ascii="Courier New" w:hAnsi="Courier New" w:cs="Courier New"/>
+                <w:color w:val="BFBFBF" w:themeColor="background1" w:themeShade="BF"/>
+                <w:sz w:val="16"/>
+                <w:szCs w:val="16"/>
+                <w:lang w:eastAsia="en-AU"/>
+              </w:rPr>
+              <w:t>pfx</w:t>
+            </w:r>
+            <w:proofErr w:type="spellEnd"/>
+            <w:r>
+              <w:rPr>
+                <w:rFonts w:ascii="Courier New" w:hAnsi="Courier New" w:cs="Courier New"/>
+                <w:color w:val="BFBFBF" w:themeColor="background1" w:themeShade="BF"/>
+                <w:sz w:val="16"/>
+                <w:szCs w:val="16"/>
+                <w:lang w:eastAsia="en-AU"/>
+              </w:rPr>
+              <w:t xml:space="preserve"> </w:t>
+            </w:r>
+            <w:proofErr w:type="spellStart"/>
+            <w:r>
+              <w:rPr>
+                <w:rFonts w:ascii="Courier New" w:hAnsi="Courier New" w:cs="Courier New"/>
+                <w:color w:val="BFBFBF" w:themeColor="background1" w:themeShade="BF"/>
+                <w:sz w:val="16"/>
+                <w:szCs w:val="16"/>
+                <w:lang w:eastAsia="en-AU"/>
+              </w:rPr>
+              <w:t>AnthonyDuguid.pfx</w:t>
+            </w:r>
+            <w:proofErr w:type="spellEnd"/>
+            <w:r>
+              <w:rPr>
+                <w:rFonts w:ascii="Courier New" w:hAnsi="Courier New" w:cs="Courier New"/>
+                <w:color w:val="BFBFBF" w:themeColor="background1" w:themeShade="BF"/>
+                <w:sz w:val="16"/>
+                <w:szCs w:val="16"/>
+                <w:lang w:eastAsia="en-AU"/>
+              </w:rPr>
+              <w:t xml:space="preserve"> –f</w:t>
             </w:r>
           </w:p>
         </w:tc>
@@ -8623,7 +9125,29 @@
           <w:szCs w:val="22"/>
           <w:lang w:eastAsia="en-AU"/>
         </w:rPr>
-        <w:t xml:space="preserve">Navigate to C:\Windows\System32 and select the certificate file (*.pfx) </w:t>
+        <w:t>Navigate to C:\Windows\System32 and select the certificate file (*.</w:t>
+      </w:r>
+      <w:proofErr w:type="spellStart"/>
+      <w:r>
+        <w:rPr>
+          <w:rFonts w:asciiTheme="minorHAnsi" w:hAnsiTheme="minorHAnsi" w:cstheme="minorHAnsi"/>
+          <w:color w:val="4C4C4C"/>
+          <w:sz w:val="22"/>
+          <w:szCs w:val="22"/>
+          <w:lang w:eastAsia="en-AU"/>
+        </w:rPr>
+        <w:t>pfx</w:t>
+      </w:r>
+      <w:proofErr w:type="spellEnd"/>
+      <w:r>
+        <w:rPr>
+          <w:rFonts w:asciiTheme="minorHAnsi" w:hAnsiTheme="minorHAnsi" w:cstheme="minorHAnsi"/>
+          <w:color w:val="4C4C4C"/>
+          <w:sz w:val="22"/>
+          <w:szCs w:val="22"/>
+          <w:lang w:eastAsia="en-AU"/>
+        </w:rPr>
+        <w:t xml:space="preserve">) </w:t>
       </w:r>
     </w:p>
     <w:p>
@@ -8667,7 +9191,23 @@
           <w:rFonts w:asciiTheme="minorHAnsi" w:eastAsia="Times New Roman" w:hAnsiTheme="minorHAnsi" w:cstheme="minorHAnsi"/>
           <w:lang w:eastAsia="en-US"/>
         </w:rPr>
-        <w:t xml:space="preserve">It means you have built the addin in debug on your machine and it is also installed from the </w:t>
+        <w:t xml:space="preserve">It means you have built the </w:t>
+      </w:r>
+      <w:proofErr w:type="spellStart"/>
+      <w:r>
+        <w:rPr>
+          <w:rFonts w:asciiTheme="minorHAnsi" w:eastAsia="Times New Roman" w:hAnsiTheme="minorHAnsi" w:cstheme="minorHAnsi"/>
+          <w:lang w:eastAsia="en-US"/>
+        </w:rPr>
+        <w:t>addin</w:t>
+      </w:r>
+      <w:proofErr w:type="spellEnd"/>
+      <w:r>
+        <w:rPr>
+          <w:rFonts w:asciiTheme="minorHAnsi" w:eastAsia="Times New Roman" w:hAnsiTheme="minorHAnsi" w:cstheme="minorHAnsi"/>
+          <w:lang w:eastAsia="en-US"/>
+        </w:rPr>
+        <w:t xml:space="preserve"> in debug on your machine and it is also installed from the </w:t>
       </w:r>
       <w:r>
         <w:rPr>
@@ -8734,7 +9274,21 @@
         <w:rPr>
           <w:rFonts w:asciiTheme="minorHAnsi" w:hAnsiTheme="minorHAnsi" w:cstheme="minorHAnsi"/>
         </w:rPr>
-        <w:t>Select “Excel Addin SQL Help</w:t>
+        <w:t xml:space="preserve">Select “Excel </w:t>
+      </w:r>
+      <w:proofErr w:type="spellStart"/>
+      <w:r>
+        <w:rPr>
+          <w:rFonts w:asciiTheme="minorHAnsi" w:hAnsiTheme="minorHAnsi" w:cstheme="minorHAnsi"/>
+        </w:rPr>
+        <w:t>Addin</w:t>
+      </w:r>
+      <w:proofErr w:type="spellEnd"/>
+      <w:r>
+        <w:rPr>
+          <w:rFonts w:asciiTheme="minorHAnsi" w:hAnsiTheme="minorHAnsi" w:cstheme="minorHAnsi"/>
+        </w:rPr>
+        <w:t xml:space="preserve"> SQL Help</w:t>
       </w:r>
       <w:r>
         <w:rPr>
@@ -8765,8 +9319,16 @@
         <w:rPr>
           <w:rFonts w:asciiTheme="minorHAnsi" w:hAnsiTheme="minorHAnsi" w:cstheme="minorHAnsi"/>
         </w:rPr>
-        <w:t>Then you’ll need to uninstall and reinstall the Addin</w:t>
-      </w:r>
+        <w:t xml:space="preserve">Then you’ll need to uninstall and reinstall the </w:t>
+      </w:r>
+      <w:proofErr w:type="spellStart"/>
+      <w:r>
+        <w:rPr>
+          <w:rFonts w:asciiTheme="minorHAnsi" w:hAnsiTheme="minorHAnsi" w:cstheme="minorHAnsi"/>
+        </w:rPr>
+        <w:t>Addin</w:t>
+      </w:r>
+      <w:proofErr w:type="spellEnd"/>
     </w:p>
     <w:p>
       <w:pPr>
@@ -8816,7 +9378,23 @@
           <w:rFonts w:asciiTheme="minorHAnsi" w:eastAsia="Times New Roman" w:hAnsiTheme="minorHAnsi" w:cstheme="minorHAnsi"/>
           <w:lang w:eastAsia="en-US"/>
         </w:rPr>
-        <w:t>Open the command window (Window Key + R) and then type “cmd” and return</w:t>
+        <w:t>Open the command window (Window Key + R) and then type “</w:t>
+      </w:r>
+      <w:proofErr w:type="spellStart"/>
+      <w:r>
+        <w:rPr>
+          <w:rFonts w:asciiTheme="minorHAnsi" w:eastAsia="Times New Roman" w:hAnsiTheme="minorHAnsi" w:cstheme="minorHAnsi"/>
+          <w:lang w:eastAsia="en-US"/>
+        </w:rPr>
+        <w:t>cmd</w:t>
+      </w:r>
+      <w:proofErr w:type="spellEnd"/>
+      <w:r>
+        <w:rPr>
+          <w:rFonts w:asciiTheme="minorHAnsi" w:eastAsia="Times New Roman" w:hAnsiTheme="minorHAnsi" w:cstheme="minorHAnsi"/>
+          <w:lang w:eastAsia="en-US"/>
+        </w:rPr>
+        <w:t>” and return</w:t>
       </w:r>
     </w:p>
     <w:p>
@@ -8904,7 +9482,39 @@
           <w:rFonts w:asciiTheme="minorHAnsi" w:eastAsia="Times New Roman" w:hAnsiTheme="minorHAnsi" w:cstheme="minorHAnsi"/>
           <w:lang w:eastAsia="en-US"/>
         </w:rPr>
-        <w:t>Type “rundll32 dfshim CleanOnlineAppCache” in the command window</w:t>
+        <w:t xml:space="preserve">Type “rundll32 </w:t>
+      </w:r>
+      <w:proofErr w:type="spellStart"/>
+      <w:r>
+        <w:rPr>
+          <w:rFonts w:asciiTheme="minorHAnsi" w:eastAsia="Times New Roman" w:hAnsiTheme="minorHAnsi" w:cstheme="minorHAnsi"/>
+          <w:lang w:eastAsia="en-US"/>
+        </w:rPr>
+        <w:t>dfshim</w:t>
+      </w:r>
+      <w:proofErr w:type="spellEnd"/>
+      <w:r>
+        <w:rPr>
+          <w:rFonts w:asciiTheme="minorHAnsi" w:eastAsia="Times New Roman" w:hAnsiTheme="minorHAnsi" w:cstheme="minorHAnsi"/>
+          <w:lang w:eastAsia="en-US"/>
+        </w:rPr>
+        <w:t xml:space="preserve"> </w:t>
+      </w:r>
+      <w:proofErr w:type="spellStart"/>
+      <w:r>
+        <w:rPr>
+          <w:rFonts w:asciiTheme="minorHAnsi" w:eastAsia="Times New Roman" w:hAnsiTheme="minorHAnsi" w:cstheme="minorHAnsi"/>
+          <w:lang w:eastAsia="en-US"/>
+        </w:rPr>
+        <w:t>CleanOnlineAppCache</w:t>
+      </w:r>
+      <w:proofErr w:type="spellEnd"/>
+      <w:r>
+        <w:rPr>
+          <w:rFonts w:asciiTheme="minorHAnsi" w:eastAsia="Times New Roman" w:hAnsiTheme="minorHAnsi" w:cstheme="minorHAnsi"/>
+          <w:lang w:eastAsia="en-US"/>
+        </w:rPr>
+        <w:t>” in the command window</w:t>
       </w:r>
     </w:p>
     <w:tbl>
@@ -8954,8 +9564,42 @@
                 <w:szCs w:val="16"/>
                 <w:lang w:eastAsia="en-AU"/>
               </w:rPr>
-              <w:t>rundll32 dfshim CleanOnlineAppCache</w:t>
-            </w:r>
+              <w:t xml:space="preserve">rundll32 </w:t>
+            </w:r>
+            <w:proofErr w:type="spellStart"/>
+            <w:r>
+              <w:rPr>
+                <w:rFonts w:ascii="Courier New" w:hAnsi="Courier New" w:cs="Courier New"/>
+                <w:color w:val="BFBFBF" w:themeColor="background1" w:themeShade="BF"/>
+                <w:sz w:val="16"/>
+                <w:szCs w:val="16"/>
+                <w:lang w:eastAsia="en-AU"/>
+              </w:rPr>
+              <w:t>dfshim</w:t>
+            </w:r>
+            <w:proofErr w:type="spellEnd"/>
+            <w:r>
+              <w:rPr>
+                <w:rFonts w:ascii="Courier New" w:hAnsi="Courier New" w:cs="Courier New"/>
+                <w:color w:val="BFBFBF" w:themeColor="background1" w:themeShade="BF"/>
+                <w:sz w:val="16"/>
+                <w:szCs w:val="16"/>
+                <w:lang w:eastAsia="en-AU"/>
+              </w:rPr>
+              <w:t xml:space="preserve"> </w:t>
+            </w:r>
+            <w:proofErr w:type="spellStart"/>
+            <w:r>
+              <w:rPr>
+                <w:rFonts w:ascii="Courier New" w:hAnsi="Courier New" w:cs="Courier New"/>
+                <w:color w:val="BFBFBF" w:themeColor="background1" w:themeShade="BF"/>
+                <w:sz w:val="16"/>
+                <w:szCs w:val="16"/>
+                <w:lang w:eastAsia="en-AU"/>
+              </w:rPr>
+              <w:t>CleanOnlineAppCache</w:t>
+            </w:r>
+            <w:proofErr w:type="spellEnd"/>
           </w:p>
         </w:tc>
       </w:tr>
@@ -9059,7 +9703,21 @@
         <w:rPr>
           <w:rFonts w:asciiTheme="minorHAnsi" w:hAnsiTheme="minorHAnsi" w:cstheme="minorHAnsi"/>
         </w:rPr>
-        <w:t>If EMET 4.1 or later is installed, it will prevent debugging any Microsoft Office Addin.  You may not receive a message.</w:t>
+        <w:t xml:space="preserve">If EMET 4.1 or later is installed, it will prevent debugging any Microsoft Office </w:t>
+      </w:r>
+      <w:proofErr w:type="spellStart"/>
+      <w:r>
+        <w:rPr>
+          <w:rFonts w:asciiTheme="minorHAnsi" w:hAnsiTheme="minorHAnsi" w:cstheme="minorHAnsi"/>
+        </w:rPr>
+        <w:t>Addin</w:t>
+      </w:r>
+      <w:proofErr w:type="spellEnd"/>
+      <w:r>
+        <w:rPr>
+          <w:rFonts w:asciiTheme="minorHAnsi" w:hAnsiTheme="minorHAnsi" w:cstheme="minorHAnsi"/>
+        </w:rPr>
+        <w:t>.  You may not receive a message.</w:t>
       </w:r>
     </w:p>
     <w:p>
@@ -9266,7 +9924,7 @@
             <w:rPr>
               <w:noProof/>
             </w:rPr>
-            <w:t>4</w:t>
+            <w:t>12</w:t>
           </w:r>
           <w:r>
             <w:rPr>
@@ -9626,14 +10284,27 @@
               <w:noProof/>
             </w:rPr>
           </w:pPr>
-          <w:fldSimple w:instr=" STYLEREF  &quot;Title Main&quot;  \* MERGEFORMAT ">
-            <w:r>
-              <w:rPr>
-                <w:noProof/>
-              </w:rPr>
-              <w:t>Script Help</w:t>
-            </w:r>
-          </w:fldSimple>
+          <w:r>
+            <w:fldChar w:fldCharType="begin"/>
+          </w:r>
+          <w:r>
+            <w:instrText xml:space="preserve"> STYLEREF  "Title Main"  \* MERGEFORMAT </w:instrText>
+          </w:r>
+          <w:r>
+            <w:fldChar w:fldCharType="separate"/>
+          </w:r>
+          <w:r>
+            <w:rPr>
+              <w:noProof/>
+            </w:rPr>
+            <w:t>Script Help</w:t>
+          </w:r>
+          <w:r>
+            <w:rPr>
+              <w:noProof/>
+            </w:rPr>
+            <w:fldChar w:fldCharType="end"/>
+          </w:r>
         </w:p>
         <w:p>
           <w:pPr>
@@ -9641,21 +10312,34 @@
               <w:noProof/>
             </w:rPr>
           </w:pPr>
-          <w:fldSimple w:instr=" STYLEREF  &quot;Title Sub&quot;  \* MERGEFORMAT ">
-            <w:r>
-              <w:rPr>
-                <w:noProof/>
-                <w:lang w:val="en-US"/>
-              </w:rPr>
-              <w:t>As</w:t>
-            </w:r>
-            <w:r>
-              <w:rPr>
-                <w:noProof/>
-              </w:rPr>
-              <w:t xml:space="preserve"> Built Documentation</w:t>
-            </w:r>
-          </w:fldSimple>
+          <w:r>
+            <w:fldChar w:fldCharType="begin"/>
+          </w:r>
+          <w:r>
+            <w:instrText xml:space="preserve"> STYLEREF  "Title Sub"  \* MERGEFORMAT </w:instrText>
+          </w:r>
+          <w:r>
+            <w:fldChar w:fldCharType="separate"/>
+          </w:r>
+          <w:r>
+            <w:rPr>
+              <w:noProof/>
+              <w:lang w:val="en-US"/>
+            </w:rPr>
+            <w:t>As</w:t>
+          </w:r>
+          <w:r>
+            <w:rPr>
+              <w:noProof/>
+            </w:rPr>
+            <w:t xml:space="preserve"> Built Documentation</w:t>
+          </w:r>
+          <w:r>
+            <w:rPr>
+              <w:noProof/>
+            </w:rPr>
+            <w:fldChar w:fldCharType="end"/>
+          </w:r>
         </w:p>
       </w:tc>
     </w:tr>
@@ -9748,21 +10432,34 @@
               <w:noProof/>
             </w:rPr>
           </w:pPr>
-          <w:fldSimple w:instr=" STYLEREF  &quot;Title Main&quot;  \* MERGEFORMAT ">
-            <w:r>
-              <w:rPr>
-                <w:noProof/>
-                <w:lang w:val="en-US"/>
-              </w:rPr>
-              <w:t>mpower</w:t>
-            </w:r>
-            <w:r>
-              <w:rPr>
-                <w:noProof/>
-              </w:rPr>
-              <w:t xml:space="preserve"> Implementation</w:t>
-            </w:r>
-          </w:fldSimple>
+          <w:r>
+            <w:fldChar w:fldCharType="begin"/>
+          </w:r>
+          <w:r>
+            <w:instrText xml:space="preserve"> STYLEREF  "Title Main"  \* MERGEFORMAT </w:instrText>
+          </w:r>
+          <w:r>
+            <w:fldChar w:fldCharType="separate"/>
+          </w:r>
+          <w:r>
+            <w:rPr>
+              <w:noProof/>
+              <w:lang w:val="en-US"/>
+            </w:rPr>
+            <w:t>mpower</w:t>
+          </w:r>
+          <w:r>
+            <w:rPr>
+              <w:noProof/>
+            </w:rPr>
+            <w:t xml:space="preserve"> Implementation</w:t>
+          </w:r>
+          <w:r>
+            <w:rPr>
+              <w:noProof/>
+            </w:rPr>
+            <w:fldChar w:fldCharType="end"/>
+          </w:r>
         </w:p>
         <w:p>
           <w:pPr>
@@ -9770,21 +10467,34 @@
               <w:noProof/>
             </w:rPr>
           </w:pPr>
-          <w:fldSimple w:instr=" STYLEREF  &quot;Title Sub&quot;  \* MERGEFORMAT ">
-            <w:r>
-              <w:rPr>
-                <w:noProof/>
-                <w:lang w:val="en-US"/>
-              </w:rPr>
-              <w:t>Infrastructure As</w:t>
-            </w:r>
-            <w:r>
-              <w:rPr>
-                <w:noProof/>
-              </w:rPr>
-              <w:t xml:space="preserve"> Built</w:t>
-            </w:r>
-          </w:fldSimple>
+          <w:r>
+            <w:fldChar w:fldCharType="begin"/>
+          </w:r>
+          <w:r>
+            <w:instrText xml:space="preserve"> STYLEREF  "Title Sub"  \* MERGEFORMAT </w:instrText>
+          </w:r>
+          <w:r>
+            <w:fldChar w:fldCharType="separate"/>
+          </w:r>
+          <w:r>
+            <w:rPr>
+              <w:noProof/>
+              <w:lang w:val="en-US"/>
+            </w:rPr>
+            <w:t>Infrastructure As</w:t>
+          </w:r>
+          <w:r>
+            <w:rPr>
+              <w:noProof/>
+            </w:rPr>
+            <w:t xml:space="preserve"> Built</w:t>
+          </w:r>
+          <w:r>
+            <w:rPr>
+              <w:noProof/>
+            </w:rPr>
+            <w:fldChar w:fldCharType="end"/>
+          </w:r>
         </w:p>
       </w:tc>
     </w:tr>
@@ -16522,9 +17232,12 @@
 </file>
 
 <file path=customXml/item1.xml><?xml version="1.0" encoding="utf-8"?>
-<p:properties xmlns:p="http://schemas.microsoft.com/office/2006/metadata/properties" xmlns:xsi="http://www.w3.org/2001/XMLSchema-instance">
-  <documentManagement/>
-</p:properties>
+<?mso-contentType ?>
+<FormTemplates xmlns="http://schemas.microsoft.com/sharepoint/v3/contenttype/forms">
+  <Display>DocumentLibraryForm</Display>
+  <Edit>DocumentLibraryForm</Edit>
+  <New>DocumentLibraryForm</New>
+</FormTemplates>
 </file>
 
 <file path=customXml/item2.xml><?xml version="1.0" encoding="utf-8"?>
@@ -16577,12 +17290,9 @@
 </file>
 
 <file path=customXml/item3.xml><?xml version="1.0" encoding="utf-8"?>
-<?mso-contentType ?>
-<FormTemplates xmlns="http://schemas.microsoft.com/sharepoint/v3/contenttype/forms">
-  <Display>DocumentLibraryForm</Display>
-  <Edit>DocumentLibraryForm</Edit>
-  <New>DocumentLibraryForm</New>
-</FormTemplates>
+<p:properties xmlns:p="http://schemas.microsoft.com/office/2006/metadata/properties" xmlns:xsi="http://www.w3.org/2001/XMLSchema-instance">
+  <documentManagement/>
+</p:properties>
 </file>
 
 <file path=customXml/item4.xml><?xml version="1.0" encoding="utf-8"?>
@@ -16590,15 +17300,9 @@
 </file>
 
 <file path=customXml/itemProps1.xml><?xml version="1.0" encoding="utf-8"?>
-<ds:datastoreItem xmlns:ds="http://schemas.openxmlformats.org/officeDocument/2006/customXml" ds:itemID="{C588D5FF-99B9-4971-9C96-C225022D371D}">
+<ds:datastoreItem xmlns:ds="http://schemas.openxmlformats.org/officeDocument/2006/customXml" ds:itemID="{FE1C1001-EB1D-4187-8B8E-8C6EDCD6F637}">
   <ds:schemaRefs>
-    <ds:schemaRef ds:uri="http://www.w3.org/XML/1998/namespace"/>
-    <ds:schemaRef ds:uri="http://schemas.microsoft.com/office/2006/documentManagement/types"/>
-    <ds:schemaRef ds:uri="http://purl.org/dc/elements/1.1/"/>
-    <ds:schemaRef ds:uri="http://schemas.openxmlformats.org/package/2006/metadata/core-properties"/>
-    <ds:schemaRef ds:uri="http://purl.org/dc/dcmitype/"/>
-    <ds:schemaRef ds:uri="http://purl.org/dc/terms/"/>
-    <ds:schemaRef ds:uri="http://schemas.microsoft.com/office/2006/metadata/properties"/>
+    <ds:schemaRef ds:uri="http://schemas.microsoft.com/sharepoint/v3/contenttype/forms"/>
   </ds:schemaRefs>
 </ds:datastoreItem>
 </file>
@@ -16619,15 +17323,21 @@
 </file>
 
 <file path=customXml/itemProps3.xml><?xml version="1.0" encoding="utf-8"?>
-<ds:datastoreItem xmlns:ds="http://schemas.openxmlformats.org/officeDocument/2006/customXml" ds:itemID="{FE1C1001-EB1D-4187-8B8E-8C6EDCD6F637}">
+<ds:datastoreItem xmlns:ds="http://schemas.openxmlformats.org/officeDocument/2006/customXml" ds:itemID="{C588D5FF-99B9-4971-9C96-C225022D371D}">
   <ds:schemaRefs>
-    <ds:schemaRef ds:uri="http://schemas.microsoft.com/sharepoint/v3/contenttype/forms"/>
+    <ds:schemaRef ds:uri="http://www.w3.org/XML/1998/namespace"/>
+    <ds:schemaRef ds:uri="http://schemas.microsoft.com/office/2006/documentManagement/types"/>
+    <ds:schemaRef ds:uri="http://purl.org/dc/elements/1.1/"/>
+    <ds:schemaRef ds:uri="http://schemas.openxmlformats.org/package/2006/metadata/core-properties"/>
+    <ds:schemaRef ds:uri="http://purl.org/dc/dcmitype/"/>
+    <ds:schemaRef ds:uri="http://purl.org/dc/terms/"/>
+    <ds:schemaRef ds:uri="http://schemas.microsoft.com/office/2006/metadata/properties"/>
   </ds:schemaRefs>
 </ds:datastoreItem>
 </file>
 
 <file path=customXml/itemProps4.xml><?xml version="1.0" encoding="utf-8"?>
-<ds:datastoreItem xmlns:ds="http://schemas.openxmlformats.org/officeDocument/2006/customXml" ds:itemID="{C250EDCE-8D33-438B-8A0D-0ED05A8E72E3}">
+<ds:datastoreItem xmlns:ds="http://schemas.openxmlformats.org/officeDocument/2006/customXml" ds:itemID="{9BD9B5CE-3170-438A-9A7C-7A526C314611}">
   <ds:schemaRefs>
     <ds:schemaRef ds:uri="http://schemas.openxmlformats.org/officeDocument/2006/bibliography"/>
   </ds:schemaRefs>

</xml_diff>